<commit_message>
doc: subindo a documentação já pronta até o presente momento para uma branch especifica para documentação
</commit_message>
<xml_diff>
--- a/Documentação/Modelo-de-pre-projeto.docx
+++ b/Documentação/Modelo-de-pre-projeto.docx
@@ -1326,6 +1326,7 @@
         </w:rPr>
         <w:t xml:space="preserve"> e nome de elemento que compõe a banca </w:t>
       </w:r>
+      <w:proofErr w:type="gramStart"/>
       <w:r>
         <w:rPr>
           <w:bCs/>
@@ -1342,7 +1343,14 @@
         <w:rPr>
           <w:bCs/>
         </w:rPr>
-        <w:t xml:space="preserve">           </w:t>
+        <w:t xml:space="preserve"> </w:t>
+      </w:r>
+      <w:proofErr w:type="gramEnd"/>
+      <w:r>
+        <w:rPr>
+          <w:bCs/>
+        </w:rPr>
+        <w:t xml:space="preserve">          </w:t>
       </w:r>
       <w:r>
         <w:rPr>
@@ -1402,13 +1410,27 @@
         <w:rPr>
           <w:bCs/>
         </w:rPr>
-        <w:t>(título e nome de elemento que compõe a banca examinadora)</w:t>
-      </w:r>
+        <w:t xml:space="preserve">(título e nome de elemento que compõe a banca </w:t>
+      </w:r>
+      <w:proofErr w:type="gramStart"/>
       <w:r>
         <w:rPr>
           <w:bCs/>
         </w:rPr>
-        <w:t xml:space="preserve">            </w:t>
+        <w:t>examinadora)</w:t>
+      </w:r>
+      <w:r>
+        <w:rPr>
+          <w:bCs/>
+        </w:rPr>
+        <w:t xml:space="preserve">   </w:t>
+      </w:r>
+      <w:proofErr w:type="gramEnd"/>
+      <w:r>
+        <w:rPr>
+          <w:bCs/>
+        </w:rPr>
+        <w:t xml:space="preserve">         </w:t>
       </w:r>
       <w:r>
         <w:rPr>
@@ -1468,13 +1490,27 @@
         <w:rPr>
           <w:bCs/>
         </w:rPr>
-        <w:t>(título e nome de elemento que compõe a banca examinadora)</w:t>
-      </w:r>
+        <w:t xml:space="preserve">(título e nome de elemento que compõe a banca </w:t>
+      </w:r>
+      <w:proofErr w:type="gramStart"/>
       <w:r>
         <w:rPr>
           <w:bCs/>
         </w:rPr>
-        <w:t xml:space="preserve">            </w:t>
+        <w:t>examinadora)</w:t>
+      </w:r>
+      <w:r>
+        <w:rPr>
+          <w:bCs/>
+        </w:rPr>
+        <w:t xml:space="preserve">   </w:t>
+      </w:r>
+      <w:proofErr w:type="gramEnd"/>
+      <w:r>
+        <w:rPr>
+          <w:bCs/>
+        </w:rPr>
+        <w:t xml:space="preserve">         </w:t>
       </w:r>
       <w:r>
         <w:rPr>
@@ -1533,13 +1569,27 @@
         <w:rPr>
           <w:bCs/>
         </w:rPr>
-        <w:t>(título e nome de elemento que compõe a banca examinadora)</w:t>
-      </w:r>
+        <w:t xml:space="preserve">(título e nome de elemento que compõe a banca </w:t>
+      </w:r>
+      <w:proofErr w:type="gramStart"/>
       <w:r>
         <w:rPr>
           <w:bCs/>
         </w:rPr>
-        <w:t xml:space="preserve">            </w:t>
+        <w:t>examinadora)</w:t>
+      </w:r>
+      <w:r>
+        <w:rPr>
+          <w:bCs/>
+        </w:rPr>
+        <w:t xml:space="preserve">   </w:t>
+      </w:r>
+      <w:proofErr w:type="gramEnd"/>
+      <w:r>
+        <w:rPr>
+          <w:bCs/>
+        </w:rPr>
+        <w:t xml:space="preserve">         </w:t>
       </w:r>
       <w:r>
         <w:rPr>
@@ -1597,7 +1647,15 @@
         </w:rPr>
       </w:pPr>
       <w:r>
-        <w:t xml:space="preserve">O presente trabalho tem como objetivo desenvolver um aplicativo de mobilidade urbana inteligente que utilize dados em tempo real para otimizar rotas de transporte público e privado, além de promover a carona solidária. A pesquisa baseia-se na necessidade crescente de soluções que melhorem a eficiência do transporte urbano, reduzindo congestionamentos e impactos ambientais. Utilizando metodologias ágeis, o desenvolvimento do aplicativo envolveu a coleta de dados de múltiplas fontes, incluindo APIs públicas de transporte . A arquitetura do sistema foi projetada para ser modular e escalável, garantindo a integração eficiente dos dados em tempo real. Os resultados obtidos indicam uma significativa melhoria na gestão de rotas e na promoção de caronas, demonstrando o potencial do aplicativo para contribuir com a mobilidade urbana sustentável. Conclui-se que a implementação de tecnologias inteligentes em soluções de transporte pode oferecer benefícios significativos para a </w:t>
+        <w:t xml:space="preserve">O presente trabalho tem como objetivo desenvolver um aplicativo de mobilidade urbana inteligente que utilize dados em tempo real para otimizar rotas de transporte público e privado, além de promover a carona solidária. A pesquisa baseia-se na necessidade crescente de soluções que melhorem a eficiência do transporte urbano, reduzindo congestionamentos e impactos ambientais. Utilizando metodologias ágeis, o desenvolvimento do aplicativo envolveu a coleta de dados de múltiplas fontes, incluindo APIs públicas de </w:t>
+      </w:r>
+      <w:proofErr w:type="gramStart"/>
+      <w:r>
+        <w:t>transporte .</w:t>
+      </w:r>
+      <w:proofErr w:type="gramEnd"/>
+      <w:r>
+        <w:t xml:space="preserve"> A arquitetura do sistema foi projetada para ser modular e escalável, garantindo a integração eficiente dos dados em tempo real. Os resultados obtidos indicam uma significativa melhoria na gestão de rotas e na promoção de caronas, demonstrando o potencial do aplicativo para contribuir com a mobilidade urbana sustentável. Conclui-se que a implementação de tecnologias inteligentes em soluções de transporte pode oferecer benefícios significativos para a </w:t>
       </w:r>
       <w:r>
         <w:t>sociedade, promovendo uma maior eficiência e sustentabilidade.</w:t>
@@ -4074,21 +4132,68 @@
         <w:pStyle w:val="Ttulo3"/>
       </w:pPr>
       <w:r>
-        <w:t xml:space="preserve">Linguagens de Programação: Optamos por Kotlin para a versão Android devido à sua integração nativa e eficiência no desenvolvimento para dispositivos </w:t>
+        <w:t xml:space="preserve">Linguagens de Programação: Optamos por </w:t>
+      </w:r>
+      <w:proofErr w:type="spellStart"/>
+      <w:r>
+        <w:t>Kotlin</w:t>
+      </w:r>
+      <w:proofErr w:type="spellEnd"/>
+      <w:r>
+        <w:t xml:space="preserve"> para a versão Android devido à sua integração nativa e eficiência no desenvolvimento para dispositivos </w:t>
       </w:r>
       <w:r>
         <w:lastRenderedPageBreak/>
-        <w:t>móveis. Utilizamos JavaScript para o desenvolvimento frontend e Go (Golang) para o Backend, escolhido pela sua eficiência e desempenho notáveis em servidores</w:t>
+        <w:t xml:space="preserve">móveis. Utilizamos </w:t>
+      </w:r>
+      <w:proofErr w:type="spellStart"/>
+      <w:r>
+        <w:t>JavaScript</w:t>
+      </w:r>
+      <w:proofErr w:type="spellEnd"/>
+      <w:r>
+        <w:t xml:space="preserve"> para o desenvolvimento </w:t>
+      </w:r>
+      <w:proofErr w:type="spellStart"/>
+      <w:r>
+        <w:t>frontend</w:t>
+      </w:r>
+      <w:proofErr w:type="spellEnd"/>
+      <w:r>
+        <w:t xml:space="preserve"> e Go (</w:t>
+      </w:r>
+      <w:proofErr w:type="spellStart"/>
+      <w:r>
+        <w:t>Golang</w:t>
+      </w:r>
+      <w:proofErr w:type="spellEnd"/>
+      <w:r>
+        <w:t>) para o Backend, escolhido pela sua eficiência e desempenho notáveis em servidores</w:t>
       </w:r>
       <w:r>
         <w:t xml:space="preserve"> e </w:t>
       </w:r>
       <w:r>
-        <w:t>juntamente de javaScript</w:t>
-      </w:r>
-      <w:r>
-        <w:t xml:space="preserve">  por conta de seu suporte com o node js</w:t>
-      </w:r>
+        <w:t xml:space="preserve">juntamente de </w:t>
+      </w:r>
+      <w:proofErr w:type="spellStart"/>
+      <w:proofErr w:type="gramStart"/>
+      <w:r>
+        <w:t>javaScript</w:t>
+      </w:r>
+      <w:proofErr w:type="spellEnd"/>
+      <w:r>
+        <w:t xml:space="preserve">  por</w:t>
+      </w:r>
+      <w:proofErr w:type="gramEnd"/>
+      <w:r>
+        <w:t xml:space="preserve"> conta de seu suporte com o node </w:t>
+      </w:r>
+      <w:proofErr w:type="spellStart"/>
+      <w:r>
+        <w:t>js</w:t>
+      </w:r>
+      <w:proofErr w:type="spellEnd"/>
       <w:r>
         <w:t>.</w:t>
       </w:r>
@@ -4099,7 +4204,23 @@
         <w:pStyle w:val="Ttulo3"/>
       </w:pPr>
       <w:r>
-        <w:t>Frameworks e Bibliotecas: Adotamos o Flutter para o desenvolvimento multiplataforma, permitindo uma base de código compartilhada entre Android e iOS. Para o backend, utilizamos Nest.js devido ao amplo suporte da comunidade e Gin para Go, um framework que facilita o desenvolvimento eficiente em Go. Serão implementados microserviços para facilitar o desenvolvimento e aumentar a escalabilidade do projeto.</w:t>
+        <w:t xml:space="preserve">Frameworks e Bibliotecas: Adotamos o Flutter para o desenvolvimento multiplataforma, permitindo uma base de código compartilhada entre Android e iOS. Para o </w:t>
+      </w:r>
+      <w:proofErr w:type="spellStart"/>
+      <w:r>
+        <w:t>backend</w:t>
+      </w:r>
+      <w:proofErr w:type="spellEnd"/>
+      <w:r>
+        <w:t xml:space="preserve">, utilizamos Nest.js devido ao amplo suporte da comunidade e Gin para Go, um framework que facilita o desenvolvimento eficiente em Go. Serão implementados </w:t>
+      </w:r>
+      <w:proofErr w:type="spellStart"/>
+      <w:r>
+        <w:t>microserviços</w:t>
+      </w:r>
+      <w:proofErr w:type="spellEnd"/>
+      <w:r>
+        <w:t xml:space="preserve"> para facilitar o desenvolvimento e aumentar a escalabilidade do projeto.</w:t>
       </w:r>
     </w:p>
     <w:p/>
@@ -4108,7 +4229,28 @@
         <w:pStyle w:val="Ttulo3"/>
       </w:pPr>
       <w:r>
-        <w:t>Plataformas e Ambientes de Desenvolvimento: As principais IDEs foram Android Studio e VS Code, complementadas pelo uso de ferramentas como Git para controle de versão e Jenkins para integração contínua, garantindo um fluxo de trabalho robusto e eficiente durante o desenvolvimento.</w:t>
+        <w:t xml:space="preserve">Plataformas e Ambientes de Desenvolvimento: As </w:t>
+      </w:r>
+      <w:proofErr w:type="gramStart"/>
+      <w:r>
+        <w:t xml:space="preserve">principais </w:t>
+      </w:r>
+      <w:proofErr w:type="spellStart"/>
+      <w:r>
+        <w:t>IDEs</w:t>
+      </w:r>
+      <w:proofErr w:type="spellEnd"/>
+      <w:proofErr w:type="gramEnd"/>
+      <w:r>
+        <w:t xml:space="preserve"> foram Android Studio e VS Code, complementadas pelo uso de ferramentas como </w:t>
+      </w:r>
+      <w:proofErr w:type="spellStart"/>
+      <w:r>
+        <w:t>Git</w:t>
+      </w:r>
+      <w:proofErr w:type="spellEnd"/>
+      <w:r>
+        <w:t xml:space="preserve"> para controle de versão e Jenkins para integração contínua, garantindo um fluxo de trabalho robusto e eficiente durante o desenvolvimento.</w:t>
       </w:r>
     </w:p>
     <w:p/>
@@ -4135,7 +4277,15 @@
         <w:pStyle w:val="Ttulo3"/>
       </w:pPr>
       <w:r>
-        <w:t>Ferramentas de Suporte: Docker e Git serão fundamentais para garantir uma resposta eficiente de CI/CD, permitindo a implantação contínua e a integração simplificada das atualizações no sistema.</w:t>
+        <w:t xml:space="preserve">Ferramentas de Suporte: Docker e </w:t>
+      </w:r>
+      <w:proofErr w:type="spellStart"/>
+      <w:r>
+        <w:t>Git</w:t>
+      </w:r>
+      <w:proofErr w:type="spellEnd"/>
+      <w:r>
+        <w:t xml:space="preserve"> serão fundamentais para garantir uma resposta eficiente de CI/CD, permitindo a implantação contínua e a integração simplificada das atualizações no sistema.</w:t>
       </w:r>
     </w:p>
     <w:p/>
@@ -4186,7 +4336,15 @@
         <w:t>Frontend</w:t>
       </w:r>
       <w:r>
-        <w:t>: Desenvolvido em Flutter, responsável pela interface do usuário e interação com os serviços de backend.</w:t>
+        <w:t xml:space="preserve">: Desenvolvido em Flutter, responsável pela interface do usuário e interação com os serviços de </w:t>
+      </w:r>
+      <w:proofErr w:type="spellStart"/>
+      <w:r>
+        <w:t>backend</w:t>
+      </w:r>
+      <w:proofErr w:type="spellEnd"/>
+      <w:r>
+        <w:t>.</w:t>
       </w:r>
     </w:p>
     <w:p/>
@@ -4226,7 +4384,15 @@
         <w:t>Base de dados</w:t>
       </w:r>
       <w:r>
-        <w:t>: Utilizamos o MongoDB para armazenamento de dados, devido à sua flexibilidade e capacidade de lidar com grandes volumes de dados não estruturados.</w:t>
+        <w:t xml:space="preserve">: Utilizamos o </w:t>
+      </w:r>
+      <w:proofErr w:type="spellStart"/>
+      <w:r>
+        <w:t>MongoDB</w:t>
+      </w:r>
+      <w:proofErr w:type="spellEnd"/>
+      <w:r>
+        <w:t xml:space="preserve"> para armazenamento de dados, devido à sua flexibilidade e capacidade de lidar com grandes volumes de dados não estruturados.</w:t>
       </w:r>
     </w:p>
     <w:p>
@@ -4245,7 +4411,23 @@
     <w:p/>
     <w:p>
       <w:r>
-        <w:t>O design da interface do usuário (UI) foi elaborado com foco na usabilidade e acessibilidade. Utilizamos ferramentas como Figma para criar wireframes e protótipos, que foram validados com potenciais usuários. A implementação das funcionalidades principais, como otimização de rotas e caronas, foi realizada em etapas, com testes contínuos para garantir o funcionamento adequado.</w:t>
+        <w:t xml:space="preserve">O design da interface do usuário (UI) foi elaborado com foco na usabilidade e acessibilidade. Utilizamos ferramentas como </w:t>
+      </w:r>
+      <w:proofErr w:type="spellStart"/>
+      <w:r>
+        <w:t>Figma</w:t>
+      </w:r>
+      <w:proofErr w:type="spellEnd"/>
+      <w:r>
+        <w:t xml:space="preserve"> para criar </w:t>
+      </w:r>
+      <w:proofErr w:type="spellStart"/>
+      <w:r>
+        <w:t>wireframes</w:t>
+      </w:r>
+      <w:proofErr w:type="spellEnd"/>
+      <w:r>
+        <w:t xml:space="preserve"> e protótipos, que foram validados com potenciais usuários. A implementação das funcionalidades principais, como otimização de rotas e caronas, foi realizada em etapas, com testes contínuos para garantir o funcionamento adequado.</w:t>
       </w:r>
     </w:p>
     <w:p/>
@@ -4311,7 +4493,23 @@
         <w:t>Testes de funcionalidade</w:t>
       </w:r>
       <w:r>
-        <w:t>: Incluíram testes unitários e de integração para verificar o correto funcionamento de todas as funcionalidades. Ferramentas como JUnit e Selenium foram utilizadas.</w:t>
+        <w:t xml:space="preserve">: Incluíram testes unitários e de integração para verificar o correto funcionamento de todas as funcionalidades. Ferramentas como </w:t>
+      </w:r>
+      <w:proofErr w:type="spellStart"/>
+      <w:r>
+        <w:t>JUnit</w:t>
+      </w:r>
+      <w:proofErr w:type="spellEnd"/>
+      <w:r>
+        <w:t xml:space="preserve"> e </w:t>
+      </w:r>
+      <w:proofErr w:type="spellStart"/>
+      <w:r>
+        <w:t>Selenium</w:t>
+      </w:r>
+      <w:proofErr w:type="spellEnd"/>
+      <w:r>
+        <w:t xml:space="preserve"> foram utilizadas.</w:t>
       </w:r>
     </w:p>
     <w:p/>
@@ -4343,7 +4541,15 @@
     <w:p/>
     <w:p>
       <w:r>
-        <w:t>Durante o desenvolvimento, enfrentamos vários desafios, incluindo a integração de dados em tempo real de múltiplas fontes e a otimização do desempenho do aplicativo em diferentes dispositivos. Para superar esses desafios, adotamos soluções como o uso de caching para melhorar a velocidade de acesso aos dados e a implementação de algoritmos de otimização de rotas eficientes.</w:t>
+        <w:t xml:space="preserve">Durante o desenvolvimento, enfrentamos vários desafios, incluindo a integração de dados em tempo real de múltiplas fontes e a otimização do desempenho do aplicativo em diferentes dispositivos. Para superar esses desafios, adotamos soluções como o uso de </w:t>
+      </w:r>
+      <w:proofErr w:type="spellStart"/>
+      <w:r>
+        <w:t>caching</w:t>
+      </w:r>
+      <w:proofErr w:type="spellEnd"/>
+      <w:r>
+        <w:t xml:space="preserve"> para melhorar a velocidade de acesso aos dados e a implementação de algoritmos de otimização de rotas eficientes.</w:t>
       </w:r>
     </w:p>
     <w:p>
@@ -4504,10 +4710,10 @@
       </w:pPr>
       <w:r>
         <w:drawing>
-          <wp:inline distT="0" distB="0" distL="0" distR="0" wp14:anchorId="1D80A0EA" wp14:editId="04875EB5">
+          <wp:inline distT="0" distB="0" distL="0" distR="0" wp14:anchorId="6FF38982" wp14:editId="461CB5AF">
             <wp:extent cx="5761355" cy="7663815"/>
             <wp:effectExtent l="0" t="0" r="0" b="0"/>
-            <wp:docPr id="497984648" name="Imagem 1" descr="Diagrama&#10;&#10;Descrição gerada automaticamente"/>
+            <wp:docPr id="570659886" name="Imagem 1" descr="Diagrama&#10;&#10;Descrição gerada automaticamente"/>
             <wp:cNvGraphicFramePr>
               <a:graphicFrameLocks xmlns:a="http://schemas.openxmlformats.org/drawingml/2006/main" noChangeAspect="1"/>
             </wp:cNvGraphicFramePr>
@@ -4515,7 +4721,7 @@
               <a:graphicData uri="http://schemas.openxmlformats.org/drawingml/2006/picture">
                 <pic:pic xmlns:pic="http://schemas.openxmlformats.org/drawingml/2006/picture">
                   <pic:nvPicPr>
-                    <pic:cNvPr id="497984648" name="Imagem 1" descr="Diagrama&#10;&#10;Descrição gerada automaticamente"/>
+                    <pic:cNvPr id="570659886" name="Imagem 1" descr="Diagrama&#10;&#10;Descrição gerada automaticamente"/>
                     <pic:cNvPicPr/>
                   </pic:nvPicPr>
                   <pic:blipFill>
@@ -4629,9 +4835,299 @@
       <w:pPr>
         <w:ind w:left="0" w:firstLine="0"/>
       </w:pPr>
-      <w:r>
+    </w:p>
+    <w:p>
+      <w:pPr>
+        <w:ind w:left="0" w:firstLine="0"/>
+      </w:pPr>
+    </w:p>
+    <w:p>
+      <w:pPr>
+        <w:ind w:left="0" w:firstLine="0"/>
+      </w:pPr>
+    </w:p>
+    <w:p>
+      <w:pPr>
+        <w:ind w:left="0" w:firstLine="0"/>
+      </w:pPr>
+    </w:p>
+    <w:p>
+      <w:pPr>
+        <w:ind w:left="0" w:firstLine="0"/>
+      </w:pPr>
+    </w:p>
+    <w:p>
+      <w:pPr>
+        <w:ind w:left="0" w:firstLine="0"/>
+      </w:pPr>
+    </w:p>
+    <w:p>
+      <w:pPr>
+        <w:ind w:left="0" w:firstLine="0"/>
+      </w:pPr>
+    </w:p>
+    <w:p>
+      <w:pPr>
+        <w:ind w:left="0" w:firstLine="0"/>
+      </w:pPr>
+    </w:p>
+    <w:p>
+      <w:pPr>
+        <w:ind w:left="0" w:firstLine="0"/>
+      </w:pPr>
+    </w:p>
+    <w:p>
+      <w:pPr>
+        <w:ind w:left="0" w:firstLine="0"/>
+      </w:pPr>
+    </w:p>
+    <w:p>
+      <w:pPr>
+        <w:ind w:left="0" w:firstLine="0"/>
+      </w:pPr>
+    </w:p>
+    <w:p>
+      <w:pPr>
+        <w:ind w:left="0" w:firstLine="0"/>
+      </w:pPr>
+    </w:p>
+    <w:p>
+      <w:pPr>
+        <w:ind w:left="0" w:firstLine="0"/>
+      </w:pPr>
+    </w:p>
+    <w:p>
+      <w:pPr>
+        <w:ind w:left="0" w:firstLine="0"/>
+      </w:pPr>
+      <w:r>
+        <w:lastRenderedPageBreak/>
         <w:t>Diagrama de classe</w:t>
       </w:r>
+    </w:p>
+    <w:p>
+      <w:pPr>
+        <w:ind w:left="0" w:firstLine="0"/>
+      </w:pPr>
+      <w:r>
+        <w:rPr>
+          <w:noProof/>
+        </w:rPr>
+        <w:drawing>
+          <wp:inline distT="0" distB="0" distL="0" distR="0" wp14:anchorId="30CC7217" wp14:editId="2CA55DD3">
+            <wp:extent cx="5761355" cy="3343275"/>
+            <wp:effectExtent l="0" t="0" r="0" b="9525"/>
+            <wp:docPr id="294847071" name="Imagem 1" descr="Tela de computador com texto preto sobre fundo branco&#10;&#10;Descrição gerada automaticamente"/>
+            <wp:cNvGraphicFramePr>
+              <a:graphicFrameLocks xmlns:a="http://schemas.openxmlformats.org/drawingml/2006/main" noChangeAspect="1"/>
+            </wp:cNvGraphicFramePr>
+            <a:graphic xmlns:a="http://schemas.openxmlformats.org/drawingml/2006/main">
+              <a:graphicData uri="http://schemas.openxmlformats.org/drawingml/2006/picture">
+                <pic:pic xmlns:pic="http://schemas.openxmlformats.org/drawingml/2006/picture">
+                  <pic:nvPicPr>
+                    <pic:cNvPr id="294847071" name="Imagem 1" descr="Tela de computador com texto preto sobre fundo branco&#10;&#10;Descrição gerada automaticamente"/>
+                    <pic:cNvPicPr>
+                      <a:picLocks noChangeAspect="1" noChangeArrowheads="1"/>
+                    </pic:cNvPicPr>
+                  </pic:nvPicPr>
+                  <pic:blipFill>
+                    <a:blip r:embed="rId14" cstate="print">
+                      <a:extLst>
+                        <a:ext uri="{28A0092B-C50C-407E-A947-70E740481C1C}">
+                          <a14:useLocalDpi xmlns:a14="http://schemas.microsoft.com/office/drawing/2010/main" val="0"/>
+                        </a:ext>
+                      </a:extLst>
+                    </a:blip>
+                    <a:srcRect/>
+                    <a:stretch>
+                      <a:fillRect/>
+                    </a:stretch>
+                  </pic:blipFill>
+                  <pic:spPr bwMode="auto">
+                    <a:xfrm>
+                      <a:off x="0" y="0"/>
+                      <a:ext cx="5761355" cy="3343275"/>
+                    </a:xfrm>
+                    <a:prstGeom prst="rect">
+                      <a:avLst/>
+                    </a:prstGeom>
+                    <a:noFill/>
+                    <a:ln>
+                      <a:noFill/>
+                    </a:ln>
+                  </pic:spPr>
+                </pic:pic>
+              </a:graphicData>
+            </a:graphic>
+          </wp:inline>
+        </w:drawing>
+      </w:r>
+    </w:p>
+    <w:p>
+      <w:pPr>
+        <w:ind w:left="0" w:firstLine="0"/>
+      </w:pPr>
+    </w:p>
+    <w:p>
+      <w:pPr>
+        <w:ind w:left="0" w:firstLine="0"/>
+        <w:rPr>
+          <w:u w:val="single"/>
+        </w:rPr>
+      </w:pPr>
+      <w:r>
+        <w:t>Diagrame de sequência:</w:t>
+      </w:r>
+    </w:p>
+    <w:p>
+      <w:pPr>
+        <w:ind w:left="0" w:firstLine="0"/>
+      </w:pPr>
+      <w:r>
+        <w:rPr>
+          <w:noProof/>
+        </w:rPr>
+        <w:drawing>
+          <wp:inline distT="0" distB="0" distL="0" distR="0" wp14:anchorId="62790EEB" wp14:editId="6213FAE2">
+            <wp:extent cx="5761355" cy="4192905"/>
+            <wp:effectExtent l="0" t="0" r="0" b="0"/>
+            <wp:docPr id="441331971" name="Imagem 2" descr="Uma imagem contendo Diagrama&#10;&#10;Descrição gerada automaticamente"/>
+            <wp:cNvGraphicFramePr>
+              <a:graphicFrameLocks xmlns:a="http://schemas.openxmlformats.org/drawingml/2006/main" noChangeAspect="1"/>
+            </wp:cNvGraphicFramePr>
+            <a:graphic xmlns:a="http://schemas.openxmlformats.org/drawingml/2006/main">
+              <a:graphicData uri="http://schemas.openxmlformats.org/drawingml/2006/picture">
+                <pic:pic xmlns:pic="http://schemas.openxmlformats.org/drawingml/2006/picture">
+                  <pic:nvPicPr>
+                    <pic:cNvPr id="441331971" name="Imagem 2" descr="Uma imagem contendo Diagrama&#10;&#10;Descrição gerada automaticamente"/>
+                    <pic:cNvPicPr>
+                      <a:picLocks noChangeAspect="1" noChangeArrowheads="1"/>
+                    </pic:cNvPicPr>
+                  </pic:nvPicPr>
+                  <pic:blipFill>
+                    <a:blip r:embed="rId15">
+                      <a:extLst>
+                        <a:ext uri="{28A0092B-C50C-407E-A947-70E740481C1C}">
+                          <a14:useLocalDpi xmlns:a14="http://schemas.microsoft.com/office/drawing/2010/main" val="0"/>
+                        </a:ext>
+                      </a:extLst>
+                    </a:blip>
+                    <a:srcRect/>
+                    <a:stretch>
+                      <a:fillRect/>
+                    </a:stretch>
+                  </pic:blipFill>
+                  <pic:spPr bwMode="auto">
+                    <a:xfrm>
+                      <a:off x="0" y="0"/>
+                      <a:ext cx="5761355" cy="4192905"/>
+                    </a:xfrm>
+                    <a:prstGeom prst="rect">
+                      <a:avLst/>
+                    </a:prstGeom>
+                    <a:noFill/>
+                    <a:ln>
+                      <a:noFill/>
+                    </a:ln>
+                  </pic:spPr>
+                </pic:pic>
+              </a:graphicData>
+            </a:graphic>
+          </wp:inline>
+        </w:drawing>
+      </w:r>
+    </w:p>
+    <w:p>
+      <w:pPr>
+        <w:ind w:left="0" w:firstLine="0"/>
+      </w:pPr>
+    </w:p>
+    <w:p>
+      <w:pPr>
+        <w:ind w:left="0" w:firstLine="0"/>
+        <w:jc w:val="left"/>
+      </w:pPr>
+      <w:r>
+        <w:lastRenderedPageBreak/>
+        <w:t xml:space="preserve">Diagrama de </w:t>
+      </w:r>
+      <w:r>
+        <w:t>atividade:</w:t>
+      </w:r>
+      <w:r>
+        <w:br/>
+      </w:r>
+      <w:r>
+        <w:t xml:space="preserve"> </w:t>
+      </w:r>
+      <w:r>
+        <w:rPr>
+          <w:noProof/>
+        </w:rPr>
+        <w:drawing>
+          <wp:inline distT="0" distB="0" distL="0" distR="0" wp14:anchorId="4CDD5C5D" wp14:editId="2F4FCF9D">
+            <wp:extent cx="5761355" cy="6845300"/>
+            <wp:effectExtent l="0" t="0" r="0" b="0"/>
+            <wp:docPr id="1982903448" name="Imagem 3" descr="Tabela&#10;&#10;Descrição gerada automaticamente com confiança baixa"/>
+            <wp:cNvGraphicFramePr>
+              <a:graphicFrameLocks xmlns:a="http://schemas.openxmlformats.org/drawingml/2006/main" noChangeAspect="1"/>
+            </wp:cNvGraphicFramePr>
+            <a:graphic xmlns:a="http://schemas.openxmlformats.org/drawingml/2006/main">
+              <a:graphicData uri="http://schemas.openxmlformats.org/drawingml/2006/picture">
+                <pic:pic xmlns:pic="http://schemas.openxmlformats.org/drawingml/2006/picture">
+                  <pic:nvPicPr>
+                    <pic:cNvPr id="1982903448" name="Imagem 3" descr="Tabela&#10;&#10;Descrição gerada automaticamente com confiança baixa"/>
+                    <pic:cNvPicPr>
+                      <a:picLocks noChangeAspect="1" noChangeArrowheads="1"/>
+                    </pic:cNvPicPr>
+                  </pic:nvPicPr>
+                  <pic:blipFill>
+                    <a:blip r:embed="rId16">
+                      <a:extLst>
+                        <a:ext uri="{28A0092B-C50C-407E-A947-70E740481C1C}">
+                          <a14:useLocalDpi xmlns:a14="http://schemas.microsoft.com/office/drawing/2010/main" val="0"/>
+                        </a:ext>
+                      </a:extLst>
+                    </a:blip>
+                    <a:srcRect/>
+                    <a:stretch>
+                      <a:fillRect/>
+                    </a:stretch>
+                  </pic:blipFill>
+                  <pic:spPr bwMode="auto">
+                    <a:xfrm>
+                      <a:off x="0" y="0"/>
+                      <a:ext cx="5761355" cy="6845300"/>
+                    </a:xfrm>
+                    <a:prstGeom prst="rect">
+                      <a:avLst/>
+                    </a:prstGeom>
+                    <a:noFill/>
+                    <a:ln>
+                      <a:noFill/>
+                    </a:ln>
+                  </pic:spPr>
+                </pic:pic>
+              </a:graphicData>
+            </a:graphic>
+          </wp:inline>
+        </w:drawing>
+      </w:r>
+    </w:p>
+    <w:p>
+      <w:pPr>
+        <w:ind w:left="0" w:firstLine="0"/>
+      </w:pPr>
+    </w:p>
+    <w:p>
+      <w:pPr>
+        <w:ind w:left="0" w:firstLine="0"/>
+      </w:pPr>
+    </w:p>
+    <w:p>
+      <w:pPr>
+        <w:ind w:left="0" w:firstLine="0"/>
+      </w:pPr>
     </w:p>
     <w:p>
       <w:pPr>
@@ -4650,6 +5146,7 @@
       <w:bookmarkStart w:id="28" w:name="_Toc171177681"/>
       <w:bookmarkStart w:id="29" w:name="_Toc171182339"/>
       <w:r>
+        <w:lastRenderedPageBreak/>
         <w:t>Cronograma</w:t>
       </w:r>
       <w:bookmarkEnd w:id="28"/>
@@ -4787,12 +5284,21 @@
               <w:ind w:left="0" w:firstLine="709"/>
               <w:jc w:val="left"/>
             </w:pPr>
+            <w:proofErr w:type="spellStart"/>
             <w:r>
               <w:rPr>
                 <w:b/>
                 <w:sz w:val="20"/>
               </w:rPr>
-              <w:t xml:space="preserve">Abr </w:t>
+              <w:t>Abr</w:t>
+            </w:r>
+            <w:proofErr w:type="spellEnd"/>
+            <w:r>
+              <w:rPr>
+                <w:b/>
+                <w:sz w:val="20"/>
+              </w:rPr>
+              <w:t xml:space="preserve"> </w:t>
             </w:r>
           </w:p>
         </w:tc>
@@ -4837,12 +5343,21 @@
               <w:ind w:left="0" w:firstLine="709"/>
               <w:jc w:val="left"/>
             </w:pPr>
+            <w:proofErr w:type="spellStart"/>
             <w:r>
               <w:rPr>
                 <w:b/>
                 <w:sz w:val="20"/>
               </w:rPr>
-              <w:t xml:space="preserve">Jun </w:t>
+              <w:t>Jun</w:t>
+            </w:r>
+            <w:proofErr w:type="spellEnd"/>
+            <w:r>
+              <w:rPr>
+                <w:b/>
+                <w:sz w:val="20"/>
+              </w:rPr>
+              <w:t xml:space="preserve"> </w:t>
             </w:r>
           </w:p>
         </w:tc>
@@ -4887,12 +5402,21 @@
               <w:ind w:left="0" w:firstLine="709"/>
               <w:jc w:val="left"/>
             </w:pPr>
+            <w:proofErr w:type="spellStart"/>
             <w:r>
               <w:rPr>
                 <w:b/>
                 <w:sz w:val="20"/>
               </w:rPr>
-              <w:t xml:space="preserve">Ago </w:t>
+              <w:t>Ago</w:t>
+            </w:r>
+            <w:proofErr w:type="spellEnd"/>
+            <w:r>
+              <w:rPr>
+                <w:b/>
+                <w:sz w:val="20"/>
+              </w:rPr>
+              <w:t xml:space="preserve"> </w:t>
             </w:r>
           </w:p>
         </w:tc>
@@ -4962,12 +5486,21 @@
               <w:ind w:left="0" w:firstLine="709"/>
               <w:jc w:val="left"/>
             </w:pPr>
+            <w:proofErr w:type="spellStart"/>
             <w:r>
               <w:rPr>
                 <w:b/>
                 <w:sz w:val="20"/>
               </w:rPr>
-              <w:t xml:space="preserve">Nov </w:t>
+              <w:t>Nov</w:t>
+            </w:r>
+            <w:proofErr w:type="spellEnd"/>
+            <w:r>
+              <w:rPr>
+                <w:b/>
+                <w:sz w:val="20"/>
+              </w:rPr>
+              <w:t xml:space="preserve"> </w:t>
             </w:r>
           </w:p>
         </w:tc>
@@ -5261,7 +5794,6 @@
               <w:rPr>
                 <w:sz w:val="20"/>
               </w:rPr>
-              <w:lastRenderedPageBreak/>
               <w:t xml:space="preserve">bibliográfica </w:t>
             </w:r>
           </w:p>
@@ -5286,7 +5818,6 @@
               <w:rPr>
                 <w:sz w:val="20"/>
               </w:rPr>
-              <w:lastRenderedPageBreak/>
               <w:t xml:space="preserve"> </w:t>
             </w:r>
           </w:p>
@@ -6534,7 +7065,35 @@
         <w:rPr>
           <w:color w:val="FF0000"/>
         </w:rPr>
-        <w:t>(Tamanho 12 arial ou 12 times new roman)</w:t>
+        <w:t xml:space="preserve">(Tamanho 12 </w:t>
+      </w:r>
+      <w:proofErr w:type="spellStart"/>
+      <w:r>
+        <w:rPr>
+          <w:color w:val="FF0000"/>
+        </w:rPr>
+        <w:t>arial</w:t>
+      </w:r>
+      <w:proofErr w:type="spellEnd"/>
+      <w:r>
+        <w:rPr>
+          <w:color w:val="FF0000"/>
+        </w:rPr>
+        <w:t xml:space="preserve"> ou 12 times new </w:t>
+      </w:r>
+      <w:proofErr w:type="spellStart"/>
+      <w:r>
+        <w:rPr>
+          <w:color w:val="FF0000"/>
+        </w:rPr>
+        <w:t>roman</w:t>
+      </w:r>
+      <w:proofErr w:type="spellEnd"/>
+      <w:r>
+        <w:rPr>
+          <w:color w:val="FF0000"/>
+        </w:rPr>
+        <w:t>)</w:t>
       </w:r>
       <w:r>
         <w:rPr>
@@ -6597,17 +7156,49 @@
         </w:rPr>
       </w:pPr>
       <w:r>
-        <w:t>O projeto de desenvolvimento do Aplicativo de Mobilidade Urbana Inteligente representa um avanço significativo na facilitação da mobilidade urbana através da tecnologia. Utilizando uma combinação de linguagens modernas como Kotlin, JavaScript e Go, juntamente com frameworks como Flutter e Nest.js, conseguimos criar uma plataforma robusta e escalável para usuários de dispositivos Android.</w:t>
-      </w:r>
-    </w:p>
-    <w:p>
-      <w:r>
-        <w:t>A implementação de microserviços permitiu não apenas uma maior flexibilidade no desenvolvimento, mas também uma resposta mais ágil às demandas dos usuários. A integração de APIs de trânsito em tempo real, aliada à aplicação de algoritmos de inteligência artificial para previsão de tráfego e otimização de rotas, reforçou a capacidade do aplicativo de oferecer soluções inteligentes e personalizadas.</w:t>
-      </w:r>
-    </w:p>
-    <w:p>
-      <w:r>
-        <w:t>Durante o desenvolvimento, utilizamos ferramentas avançadas como Docker para garantir a portabilidade e escalabilidade do sistema, enquanto o Git e o Jenkins foram fundamentais para assegurar um fluxo de trabalho contínuo e eficiente. O projeto não só demonstra o poder da tecnologia na melhoria da qualidade de vida urbana, mas também abre caminho para futuros avanços na área de mobilidade inteligente.</w:t>
+        <w:t xml:space="preserve">O projeto de desenvolvimento do Aplicativo de Mobilidade Urbana Inteligente representa um avanço significativo na facilitação da mobilidade urbana através da tecnologia. Utilizando uma combinação de linguagens modernas como </w:t>
+      </w:r>
+      <w:proofErr w:type="spellStart"/>
+      <w:r>
+        <w:t>Kotlin</w:t>
+      </w:r>
+      <w:proofErr w:type="spellEnd"/>
+      <w:r>
+        <w:t xml:space="preserve">, </w:t>
+      </w:r>
+      <w:proofErr w:type="spellStart"/>
+      <w:r>
+        <w:t>JavaScript</w:t>
+      </w:r>
+      <w:proofErr w:type="spellEnd"/>
+      <w:r>
+        <w:t xml:space="preserve"> e Go, juntamente com frameworks como Flutter e Nest.js, conseguimos criar uma plataforma robusta e escalável para usuários de dispositivos Android.</w:t>
+      </w:r>
+    </w:p>
+    <w:p>
+      <w:r>
+        <w:t xml:space="preserve">A implementação de </w:t>
+      </w:r>
+      <w:proofErr w:type="spellStart"/>
+      <w:r>
+        <w:t>microserviços</w:t>
+      </w:r>
+      <w:proofErr w:type="spellEnd"/>
+      <w:r>
+        <w:t xml:space="preserve"> permitiu não apenas uma maior flexibilidade no desenvolvimento, mas também uma resposta mais ágil às demandas dos usuários. A integração de APIs de trânsito em tempo real, aliada à aplicação de algoritmos de inteligência artificial para previsão de tráfego e otimização de rotas, reforçou a capacidade do aplicativo de oferecer soluções inteligentes e personalizadas.</w:t>
+      </w:r>
+    </w:p>
+    <w:p>
+      <w:r>
+        <w:t xml:space="preserve">Durante o desenvolvimento, utilizamos ferramentas avançadas como Docker para garantir a portabilidade e escalabilidade do sistema, enquanto o </w:t>
+      </w:r>
+      <w:proofErr w:type="spellStart"/>
+      <w:r>
+        <w:t>Git</w:t>
+      </w:r>
+      <w:proofErr w:type="spellEnd"/>
+      <w:r>
+        <w:t xml:space="preserve"> e o Jenkins foram fundamentais para assegurar um fluxo de trabalho contínuo e eficiente. O projeto não só demonstra o poder da tecnologia na melhoria da qualidade de vida urbana, mas também abre caminho para futuros avanços na área de mobilidade inteligente.</w:t>
       </w:r>
     </w:p>
     <w:p>
@@ -6790,6 +7381,7 @@
           <w:lang w:val="en-US"/>
         </w:rPr>
       </w:pPr>
+      <w:proofErr w:type="spellStart"/>
       <w:r>
         <w:rPr>
           <w:rStyle w:val="Forte"/>
@@ -6797,28 +7389,9 @@
           <w:bCs w:val="0"/>
           <w:lang w:val="en-US"/>
         </w:rPr>
-        <w:t>Livros:</w:t>
-      </w:r>
-    </w:p>
-    <w:p>
-      <w:pPr>
-        <w:rPr>
-          <w:lang w:val="en-US"/>
-        </w:rPr>
-      </w:pPr>
-    </w:p>
-    <w:p>
-      <w:pPr>
-        <w:rPr>
-          <w:lang w:val="en-US"/>
-        </w:rPr>
-      </w:pPr>
-      <w:r>
-        <w:rPr>
-          <w:lang w:val="en-US"/>
-        </w:rPr>
-        <w:t xml:space="preserve">BONNEFOY, N., MOUSSA, N. </w:t>
-      </w:r>
+        <w:t>Livros</w:t>
+      </w:r>
+      <w:proofErr w:type="spellEnd"/>
       <w:r>
         <w:rPr>
           <w:rStyle w:val="Forte"/>
@@ -6826,39 +7399,27 @@
           <w:bCs w:val="0"/>
           <w:lang w:val="en-US"/>
         </w:rPr>
-        <w:t>Smart Cities: Applications, Technologies, Standards, and Driving Factors</w:t>
-      </w:r>
-      <w:r>
+        <w:t>:</w:t>
+      </w:r>
+    </w:p>
+    <w:p>
+      <w:pPr>
         <w:rPr>
           <w:lang w:val="en-US"/>
         </w:rPr>
-        <w:t xml:space="preserve">. </w:t>
-      </w:r>
-      <w:r>
+      </w:pPr>
+    </w:p>
+    <w:p>
+      <w:pPr>
         <w:rPr>
           <w:lang w:val="en-US"/>
         </w:rPr>
-        <w:t>Springer, 2022.</w:t>
-      </w:r>
-    </w:p>
-    <w:p>
-      <w:pPr>
+      </w:pPr>
+      <w:r>
         <w:rPr>
           <w:lang w:val="en-US"/>
         </w:rPr>
-      </w:pPr>
-    </w:p>
-    <w:p>
-      <w:pPr>
-        <w:rPr>
-          <w:lang w:val="en-US"/>
-        </w:rPr>
-      </w:pPr>
-      <w:r>
-        <w:rPr>
-          <w:lang w:val="en-US"/>
-        </w:rPr>
-        <w:t xml:space="preserve">GIULIANI, M. V., MAURICI, M. </w:t>
+        <w:t xml:space="preserve">BONNEFOY, N., MOUSSA, N. </w:t>
       </w:r>
       <w:r>
         <w:rPr>
@@ -6867,7 +7428,7 @@
           <w:bCs w:val="0"/>
           <w:lang w:val="en-US"/>
         </w:rPr>
-        <w:t>Urban Mobility and Urban Form: The Rise of Urban Transport Systems</w:t>
+        <w:t>Smart Cities: Applications, Technologies, Standards, and Driving Factors</w:t>
       </w:r>
       <w:r>
         <w:rPr>
@@ -6879,7 +7440,7 @@
         <w:rPr>
           <w:lang w:val="en-US"/>
         </w:rPr>
-        <w:t>Routledge, 2021.</w:t>
+        <w:t>Springer, 2022.</w:t>
       </w:r>
     </w:p>
     <w:p>
@@ -6891,36 +7452,55 @@
     </w:p>
     <w:p>
       <w:pPr>
+        <w:rPr>
+          <w:lang w:val="en-US"/>
+        </w:rPr>
+      </w:pPr>
+      <w:r>
+        <w:rPr>
+          <w:lang w:val="en-US"/>
+        </w:rPr>
+        <w:t xml:space="preserve">GIULIANI, M. V., MAURICI, M. </w:t>
+      </w:r>
+      <w:r>
         <w:rPr>
           <w:rStyle w:val="Forte"/>
           <w:b w:val="0"/>
           <w:bCs w:val="0"/>
           <w:lang w:val="en-US"/>
         </w:rPr>
-      </w:pPr>
-      <w:r>
+        <w:t>Urban Mobility and Urban Form: The Rise of Urban Transport Systems</w:t>
+      </w:r>
+      <w:r>
+        <w:rPr>
+          <w:lang w:val="en-US"/>
+        </w:rPr>
+        <w:t xml:space="preserve">. </w:t>
+      </w:r>
+      <w:r>
+        <w:rPr>
+          <w:lang w:val="en-US"/>
+        </w:rPr>
+        <w:t>Routledge, 2021.</w:t>
+      </w:r>
+    </w:p>
+    <w:p>
+      <w:pPr>
+        <w:rPr>
+          <w:lang w:val="en-US"/>
+        </w:rPr>
+      </w:pPr>
+    </w:p>
+    <w:p>
+      <w:pPr>
         <w:rPr>
           <w:rStyle w:val="Forte"/>
           <w:b w:val="0"/>
           <w:bCs w:val="0"/>
           <w:lang w:val="en-US"/>
         </w:rPr>
-        <w:t>Documentos Técnicos e Relatórios:</w:t>
-      </w:r>
-    </w:p>
-    <w:p>
-      <w:pPr>
-        <w:rPr>
-          <w:lang w:val="en-US"/>
-        </w:rPr>
-      </w:pPr>
-    </w:p>
-    <w:p>
-      <w:pPr>
-        <w:rPr>
-          <w:lang w:val="en-US"/>
-        </w:rPr>
-      </w:pPr>
+      </w:pPr>
+      <w:proofErr w:type="spellStart"/>
       <w:r>
         <w:rPr>
           <w:rStyle w:val="Forte"/>
@@ -6928,6 +7508,79 @@
           <w:bCs w:val="0"/>
           <w:lang w:val="en-US"/>
         </w:rPr>
+        <w:t>Documentos</w:t>
+      </w:r>
+      <w:proofErr w:type="spellEnd"/>
+      <w:r>
+        <w:rPr>
+          <w:rStyle w:val="Forte"/>
+          <w:b w:val="0"/>
+          <w:bCs w:val="0"/>
+          <w:lang w:val="en-US"/>
+        </w:rPr>
+        <w:t xml:space="preserve"> </w:t>
+      </w:r>
+      <w:proofErr w:type="spellStart"/>
+      <w:r>
+        <w:rPr>
+          <w:rStyle w:val="Forte"/>
+          <w:b w:val="0"/>
+          <w:bCs w:val="0"/>
+          <w:lang w:val="en-US"/>
+        </w:rPr>
+        <w:t>Técnicos</w:t>
+      </w:r>
+      <w:proofErr w:type="spellEnd"/>
+      <w:r>
+        <w:rPr>
+          <w:rStyle w:val="Forte"/>
+          <w:b w:val="0"/>
+          <w:bCs w:val="0"/>
+          <w:lang w:val="en-US"/>
+        </w:rPr>
+        <w:t xml:space="preserve"> e </w:t>
+      </w:r>
+      <w:proofErr w:type="spellStart"/>
+      <w:r>
+        <w:rPr>
+          <w:rStyle w:val="Forte"/>
+          <w:b w:val="0"/>
+          <w:bCs w:val="0"/>
+          <w:lang w:val="en-US"/>
+        </w:rPr>
+        <w:t>Relatórios</w:t>
+      </w:r>
+      <w:proofErr w:type="spellEnd"/>
+      <w:r>
+        <w:rPr>
+          <w:rStyle w:val="Forte"/>
+          <w:b w:val="0"/>
+          <w:bCs w:val="0"/>
+          <w:lang w:val="en-US"/>
+        </w:rPr>
+        <w:t>:</w:t>
+      </w:r>
+    </w:p>
+    <w:p>
+      <w:pPr>
+        <w:rPr>
+          <w:lang w:val="en-US"/>
+        </w:rPr>
+      </w:pPr>
+    </w:p>
+    <w:p>
+      <w:pPr>
+        <w:rPr>
+          <w:lang w:val="en-US"/>
+        </w:rPr>
+      </w:pPr>
+      <w:r>
+        <w:rPr>
+          <w:rStyle w:val="Forte"/>
+          <w:b w:val="0"/>
+          <w:bCs w:val="0"/>
+          <w:lang w:val="en-US"/>
+        </w:rPr>
         <w:t>Urban Mobility Report</w:t>
       </w:r>
       <w:r>
@@ -6936,13 +7589,35 @@
         </w:rPr>
         <w:t xml:space="preserve">. Institute for Transportation &amp; Development Policy (ITDP), 2021. </w:t>
       </w:r>
+      <w:proofErr w:type="spellStart"/>
       <w:r>
         <w:rPr>
           <w:lang w:val="en-US"/>
         </w:rPr>
-        <w:t xml:space="preserve">Disponível em: </w:t>
-      </w:r>
-      <w:hyperlink r:id="rId14" w:history="1">
+        <w:t>Disponível</w:t>
+      </w:r>
+      <w:proofErr w:type="spellEnd"/>
+      <w:r>
+        <w:rPr>
+          <w:lang w:val="en-US"/>
+        </w:rPr>
+        <w:t xml:space="preserve"> </w:t>
+      </w:r>
+      <w:proofErr w:type="spellStart"/>
+      <w:r>
+        <w:rPr>
+          <w:lang w:val="en-US"/>
+        </w:rPr>
+        <w:t>em</w:t>
+      </w:r>
+      <w:proofErr w:type="spellEnd"/>
+      <w:r>
+        <w:rPr>
+          <w:lang w:val="en-US"/>
+        </w:rPr>
+        <w:t xml:space="preserve">: </w:t>
+      </w:r>
+      <w:hyperlink r:id="rId17" w:history="1">
         <w:r>
           <w:rPr>
             <w:rStyle w:val="Hyperlink"/>
@@ -6991,10 +7666,31 @@
       </w:r>
     </w:p>
     <w:p>
-      <w:r>
-        <w:t xml:space="preserve">Smart Cities Council. Disponível em: </w:t>
-      </w:r>
-      <w:hyperlink r:id="rId15" w:tgtFrame="_new" w:history="1">
+      <w:proofErr w:type="spellStart"/>
+      <w:r>
+        <w:t>Smart</w:t>
+      </w:r>
+      <w:proofErr w:type="spellEnd"/>
+      <w:r>
+        <w:t xml:space="preserve"> </w:t>
+      </w:r>
+      <w:proofErr w:type="spellStart"/>
+      <w:r>
+        <w:t>Cities</w:t>
+      </w:r>
+      <w:proofErr w:type="spellEnd"/>
+      <w:r>
+        <w:t xml:space="preserve"> </w:t>
+      </w:r>
+      <w:proofErr w:type="spellStart"/>
+      <w:r>
+        <w:t>Council</w:t>
+      </w:r>
+      <w:proofErr w:type="spellEnd"/>
+      <w:r>
+        <w:t xml:space="preserve">. Disponível em: </w:t>
+      </w:r>
+      <w:hyperlink r:id="rId18" w:tgtFrame="_new" w:history="1">
         <w:r>
           <w:rPr>
             <w:rStyle w:val="Hyperlink"/>
@@ -7016,9 +7712,33 @@
     </w:p>
     <w:p>
       <w:r>
-        <w:t xml:space="preserve">IEEE Smart Cities Initiative. Disponível em: </w:t>
-      </w:r>
-      <w:hyperlink r:id="rId16" w:tgtFrame="_new" w:history="1">
+        <w:t xml:space="preserve">IEEE </w:t>
+      </w:r>
+      <w:proofErr w:type="spellStart"/>
+      <w:r>
+        <w:t>Smart</w:t>
+      </w:r>
+      <w:proofErr w:type="spellEnd"/>
+      <w:r>
+        <w:t xml:space="preserve"> </w:t>
+      </w:r>
+      <w:proofErr w:type="spellStart"/>
+      <w:r>
+        <w:t>Cities</w:t>
+      </w:r>
+      <w:proofErr w:type="spellEnd"/>
+      <w:r>
+        <w:t xml:space="preserve"> </w:t>
+      </w:r>
+      <w:proofErr w:type="spellStart"/>
+      <w:r>
+        <w:t>Initiative</w:t>
+      </w:r>
+      <w:proofErr w:type="spellEnd"/>
+      <w:r>
+        <w:t xml:space="preserve">. Disponível em: </w:t>
+      </w:r>
+      <w:hyperlink r:id="rId19" w:tgtFrame="_new" w:history="1">
         <w:r>
           <w:rPr>
             <w:rStyle w:val="Hyperlink"/>
@@ -7032,11 +7752,16 @@
     </w:p>
     <w:p/>
     <w:p>
+      <w:proofErr w:type="spellStart"/>
       <w:r>
         <w:lastRenderedPageBreak/>
-        <w:t xml:space="preserve">GovTech. Disponível em: </w:t>
-      </w:r>
-      <w:hyperlink r:id="rId17" w:tgtFrame="_new" w:history="1">
+        <w:t>GovTech</w:t>
+      </w:r>
+      <w:proofErr w:type="spellEnd"/>
+      <w:r>
+        <w:t xml:space="preserve">. Disponível em: </w:t>
+      </w:r>
+      <w:hyperlink r:id="rId20" w:tgtFrame="_new" w:history="1">
         <w:r>
           <w:rPr>
             <w:rStyle w:val="Hyperlink"/>
@@ -7050,10 +7775,23 @@
     </w:p>
     <w:p/>
     <w:p>
-      <w:r>
-        <w:t xml:space="preserve">NestJS Documentation. Disponível em: </w:t>
-      </w:r>
-      <w:hyperlink r:id="rId18" w:tgtFrame="_new" w:history="1">
+      <w:proofErr w:type="spellStart"/>
+      <w:r>
+        <w:t>NestJS</w:t>
+      </w:r>
+      <w:proofErr w:type="spellEnd"/>
+      <w:r>
+        <w:t xml:space="preserve"> </w:t>
+      </w:r>
+      <w:proofErr w:type="spellStart"/>
+      <w:r>
+        <w:t>Documentation</w:t>
+      </w:r>
+      <w:proofErr w:type="spellEnd"/>
+      <w:r>
+        <w:t xml:space="preserve">. Disponível em: </w:t>
+      </w:r>
+      <w:hyperlink r:id="rId21" w:tgtFrame="_new" w:history="1">
         <w:r>
           <w:rPr>
             <w:rStyle w:val="Hyperlink"/>
@@ -7068,9 +7806,25 @@
     <w:p/>
     <w:p>
       <w:r>
-        <w:t xml:space="preserve">Gin-Gonic Documentation. Disponível em: </w:t>
-      </w:r>
-      <w:hyperlink r:id="rId19" w:tgtFrame="_new" w:history="1">
+        <w:t>Gin-</w:t>
+      </w:r>
+      <w:proofErr w:type="spellStart"/>
+      <w:r>
+        <w:t>Gonic</w:t>
+      </w:r>
+      <w:proofErr w:type="spellEnd"/>
+      <w:r>
+        <w:t xml:space="preserve"> </w:t>
+      </w:r>
+      <w:proofErr w:type="spellStart"/>
+      <w:r>
+        <w:t>Documentation</w:t>
+      </w:r>
+      <w:proofErr w:type="spellEnd"/>
+      <w:r>
+        <w:t xml:space="preserve">. Disponível em: </w:t>
+      </w:r>
+      <w:hyperlink r:id="rId22" w:tgtFrame="_new" w:history="1">
         <w:r>
           <w:rPr>
             <w:rStyle w:val="Hyperlink"/>
@@ -7085,9 +7839,17 @@
     <w:p/>
     <w:p>
       <w:r>
-        <w:t xml:space="preserve">Go Language. Disponível em: </w:t>
-      </w:r>
-      <w:hyperlink r:id="rId20" w:tgtFrame="_new" w:history="1">
+        <w:t xml:space="preserve">Go </w:t>
+      </w:r>
+      <w:proofErr w:type="spellStart"/>
+      <w:r>
+        <w:t>Language</w:t>
+      </w:r>
+      <w:proofErr w:type="spellEnd"/>
+      <w:r>
+        <w:t xml:space="preserve">. Disponível em: </w:t>
+      </w:r>
+      <w:hyperlink r:id="rId23" w:tgtFrame="_new" w:history="1">
         <w:r>
           <w:rPr>
             <w:rStyle w:val="Hyperlink"/>
@@ -7104,7 +7866,7 @@
       <w:r>
         <w:t xml:space="preserve">Node.js. Disponível em: </w:t>
       </w:r>
-      <w:hyperlink r:id="rId21" w:tgtFrame="_new" w:history="1">
+      <w:hyperlink r:id="rId24" w:tgtFrame="_new" w:history="1">
         <w:r>
           <w:rPr>
             <w:rStyle w:val="Hyperlink"/>
@@ -7119,9 +7881,17 @@
     <w:p/>
     <w:p>
       <w:r>
-        <w:t xml:space="preserve">Flutter Documentation. Disponível em: </w:t>
-      </w:r>
-      <w:hyperlink r:id="rId22" w:tgtFrame="_new" w:history="1">
+        <w:t xml:space="preserve">Flutter </w:t>
+      </w:r>
+      <w:proofErr w:type="spellStart"/>
+      <w:r>
+        <w:t>Documentation</w:t>
+      </w:r>
+      <w:proofErr w:type="spellEnd"/>
+      <w:r>
+        <w:t xml:space="preserve">. Disponível em: </w:t>
+      </w:r>
+      <w:hyperlink r:id="rId25" w:tgtFrame="_new" w:history="1">
         <w:r>
           <w:rPr>
             <w:rStyle w:val="Hyperlink"/>
@@ -7138,7 +7908,7 @@
       <w:r>
         <w:t xml:space="preserve">Material Design. Disponível em: </w:t>
       </w:r>
-      <w:hyperlink r:id="rId23" w:tgtFrame="_new" w:history="1">
+      <w:hyperlink r:id="rId26" w:tgtFrame="_new" w:history="1">
         <w:r>
           <w:rPr>
             <w:rStyle w:val="Hyperlink"/>
@@ -7152,10 +7922,23 @@
     </w:p>
     <w:p/>
     <w:p>
-      <w:r>
-        <w:t xml:space="preserve">Kotlin Language. Disponível em: </w:t>
-      </w:r>
-      <w:hyperlink r:id="rId24" w:tgtFrame="_new" w:history="1">
+      <w:proofErr w:type="spellStart"/>
+      <w:r>
+        <w:t>Kotlin</w:t>
+      </w:r>
+      <w:proofErr w:type="spellEnd"/>
+      <w:r>
+        <w:t xml:space="preserve"> </w:t>
+      </w:r>
+      <w:proofErr w:type="spellStart"/>
+      <w:r>
+        <w:t>Language</w:t>
+      </w:r>
+      <w:proofErr w:type="spellEnd"/>
+      <w:r>
+        <w:t xml:space="preserve">. Disponível em: </w:t>
+      </w:r>
+      <w:hyperlink r:id="rId27" w:tgtFrame="_new" w:history="1">
         <w:r>
           <w:rPr>
             <w:rStyle w:val="Hyperlink"/>
@@ -7172,7 +7955,7 @@
       <w:r>
         <w:t xml:space="preserve">GitHub. Disponível em: </w:t>
       </w:r>
-      <w:hyperlink r:id="rId25" w:tgtFrame="_new" w:history="1">
+      <w:hyperlink r:id="rId28" w:tgtFrame="_new" w:history="1">
         <w:r>
           <w:rPr>
             <w:rStyle w:val="Hyperlink"/>
@@ -7189,7 +7972,7 @@
       <w:r>
         <w:t xml:space="preserve">Docker. Disponível em: </w:t>
       </w:r>
-      <w:hyperlink r:id="rId26" w:tgtFrame="_new" w:history="1">
+      <w:hyperlink r:id="rId29" w:tgtFrame="_new" w:history="1">
         <w:r>
           <w:rPr>
             <w:rStyle w:val="Hyperlink"/>
@@ -7206,7 +7989,7 @@
       <w:r>
         <w:t xml:space="preserve">Jenkins. Disponível em: </w:t>
       </w:r>
-      <w:hyperlink r:id="rId27" w:tgtFrame="_new" w:history="1">
+      <w:hyperlink r:id="rId30" w:tgtFrame="_new" w:history="1">
         <w:r>
           <w:rPr>
             <w:rStyle w:val="Hyperlink"/>
@@ -7219,7 +8002,7 @@
       </w:r>
     </w:p>
     <w:sectPr>
-      <w:footerReference w:type="default" r:id="rId28"/>
+      <w:footerReference w:type="default" r:id="rId31"/>
       <w:pgSz w:w="11908" w:h="16840"/>
       <w:pgMar w:top="1134" w:right="1134" w:bottom="1701" w:left="1701" w:header="720" w:footer="720" w:gutter="0"/>
       <w:cols w:space="720"/>

</xml_diff>